<commit_message>
use upload to change same file
</commit_message>
<xml_diff>
--- a/AccessKey-Integrate_CANLINE_V4.0.0.docx
+++ b/AccessKey-Integrate_CANLINE_V4.0.0.docx
@@ -21,6 +21,11 @@
       <w:r>
         <w:t xml:space="preserve"> – Integrating a New Application </w:t>
       </w:r>
+      <w:r>
+        <w:t>ddddddddddddddtestddd</w:t>
+      </w:r>
+      <w:bookmarkStart w:id="0" w:name="_GoBack"/>
+      <w:bookmarkEnd w:id="0"/>
     </w:p>
     <w:p/>
     <w:p/>
@@ -2487,8 +2492,6 @@
       <w:r>
         <w:t>4.2</w:t>
       </w:r>
-      <w:bookmarkStart w:id="0" w:name="_GoBack"/>
-      <w:bookmarkEnd w:id="0"/>
       <w:r>
         <w:t xml:space="preserve"> of the document at </w:t>
       </w:r>
@@ -8941,7 +8944,7 @@
               <w:bCs/>
               <w:noProof/>
             </w:rPr>
-            <w:t>4</w:t>
+            <w:t>1</w:t>
           </w:r>
           <w:r>
             <w:rPr>
@@ -10974,7 +10977,7 @@
 </file>
 
 <file path=customXml/itemProps1.xml><?xml version="1.0" encoding="utf-8"?>
-<ds:datastoreItem xmlns:ds="http://schemas.openxmlformats.org/officeDocument/2006/customXml" ds:itemID="{ECE06B8D-2EBA-4409-8056-D8D483969506}">
+<ds:datastoreItem xmlns:ds="http://schemas.openxmlformats.org/officeDocument/2006/customXml" ds:itemID="{8B270FAB-06B8-4014-935D-0B8EEB803B91}">
   <ds:schemaRefs>
     <ds:schemaRef ds:uri="http://schemas.openxmlformats.org/officeDocument/2006/bibliography"/>
   </ds:schemaRefs>

</xml_diff>